<commit_message>
neue zeichnung und 2c
</commit_message>
<xml_diff>
--- a/ueb9.docx
+++ b/ueb9.docx
@@ -4,7 +4,7 @@
   <w:body>
     <w:p>
       <w:pPr>
-        <w:jc w:val="center"/>
+        <w:jc w:val="both"/>
         <w:rPr>
           <w:sz w:val="32"/>
           <w:szCs w:val="32"/>
@@ -357,474 +357,623 @@
           <w:sz w:val="28"/>
           <w:szCs w:val="28"/>
         </w:rPr>
-        <w:t xml:space="preserve"> Die letzte Funktion besteht in dem Bilden einer Checksumme, zur Überprüfung der Übertragung. Mit</w:t>
+        <w:t xml:space="preserve"> Die letzte Funktion besteht in dem Bilden einer Checksumme, zur Überprüfung der Übertragung. Mit CRC weiß man dabei mit einer Sicherheit von ca. 98%, dass wenn die Prüfsumme stimmt, die Übertragung fehlerfrei geklappt hat. Im Data-Link Layer wird diese also berechnet und an die Nutzlast angehangen bzw. überprüft.</w:t>
+      </w:r>
+    </w:p>
+    <w:p>
+      <w:pPr>
+        <w:jc w:val="both"/>
+        <w:rPr>
+          <w:sz w:val="28"/>
+          <w:szCs w:val="28"/>
+        </w:rPr>
+      </w:pPr>
+      <w:r>
+        <w:rPr>
+          <w:sz w:val="28"/>
+          <w:szCs w:val="28"/>
+        </w:rPr>
+        <w:t>(Quelle: VL</w:t>
+      </w:r>
+      <w:r>
+        <w:rPr>
+          <w:sz w:val="28"/>
+          <w:szCs w:val="28"/>
+        </w:rPr>
+        <w:t xml:space="preserve"> Folien 9.37f und Mitschrift</w:t>
+      </w:r>
+      <w:r>
+        <w:rPr>
+          <w:sz w:val="28"/>
+          <w:szCs w:val="28"/>
+        </w:rPr>
+        <w:t>)</w:t>
+      </w:r>
+    </w:p>
+    <w:p>
+      <w:pPr>
+        <w:jc w:val="both"/>
+        <w:rPr>
+          <w:sz w:val="28"/>
+          <w:szCs w:val="28"/>
+        </w:rPr>
+      </w:pPr>
+    </w:p>
+    <w:p>
+      <w:pPr>
+        <w:jc w:val="both"/>
+        <w:rPr>
+          <w:sz w:val="28"/>
+          <w:szCs w:val="28"/>
+        </w:rPr>
+      </w:pPr>
+      <w:r>
+        <w:rPr>
+          <w:sz w:val="28"/>
+          <w:szCs w:val="28"/>
+        </w:rPr>
+        <w:t>1b)“?~“</w:t>
+      </w:r>
+      <w:r>
+        <w:rPr>
+          <w:sz w:val="28"/>
+          <w:szCs w:val="28"/>
+        </w:rPr>
+        <w:t xml:space="preserve">, </w:t>
+      </w:r>
+      <w:r>
+        <w:rPr>
+          <w:sz w:val="28"/>
+          <w:szCs w:val="28"/>
+        </w:rPr>
+        <w:t>zugehöriger Bitstring:</w:t>
+      </w:r>
+      <w:r>
+        <w:rPr>
+          <w:sz w:val="28"/>
+          <w:szCs w:val="28"/>
+        </w:rPr>
+        <w:t xml:space="preserve"> </w:t>
+      </w:r>
+      <w:r>
+        <w:rPr>
+          <w:sz w:val="28"/>
+          <w:szCs w:val="28"/>
+        </w:rPr>
+        <w:t>00111111</w:t>
+      </w:r>
+      <w:r>
+        <w:rPr>
+          <w:sz w:val="28"/>
+          <w:szCs w:val="28"/>
+        </w:rPr>
+        <w:t>01111110</w:t>
+      </w:r>
+      <w:r>
+        <w:rPr>
+          <w:sz w:val="28"/>
+          <w:szCs w:val="28"/>
+        </w:rPr>
+        <w:t xml:space="preserve"> bzw. </w:t>
+      </w:r>
+      <w:r>
+        <w:rPr>
+          <w:sz w:val="28"/>
+          <w:szCs w:val="28"/>
+        </w:rPr>
+        <w:t>111111</w:t>
+      </w:r>
+      <w:r>
+        <w:rPr>
+          <w:sz w:val="28"/>
+          <w:szCs w:val="28"/>
+        </w:rPr>
+        <w:t>01111110</w:t>
+      </w:r>
+    </w:p>
+    <w:p>
+      <w:pPr>
+        <w:jc w:val="both"/>
+        <w:rPr>
+          <w:sz w:val="28"/>
+          <w:szCs w:val="28"/>
+        </w:rPr>
+      </w:pPr>
+      <w:r>
+        <w:rPr>
+          <w:b/>
+          <w:sz w:val="28"/>
+          <w:szCs w:val="28"/>
+        </w:rPr>
+        <w:t>CRC16 berechnen</w:t>
+      </w:r>
+      <w:r>
+        <w:rPr>
+          <w:sz w:val="28"/>
+          <w:szCs w:val="28"/>
+        </w:rPr>
+        <w:t xml:space="preserve"> </w:t>
+      </w:r>
+    </w:p>
+    <w:p>
+      <w:pPr>
+        <w:jc w:val="both"/>
+        <w:rPr>
+          <w:sz w:val="28"/>
+          <w:szCs w:val="28"/>
+        </w:rPr>
+      </w:pPr>
+      <w:r>
+        <w:rPr>
+          <w:sz w:val="28"/>
+          <w:szCs w:val="28"/>
+        </w:rPr>
+        <w:t>Generatorpolynom: x</w:t>
+      </w:r>
+      <w:r>
+        <w:rPr>
+          <w:sz w:val="28"/>
+          <w:szCs w:val="28"/>
+          <w:vertAlign w:val="superscript"/>
+        </w:rPr>
+        <w:t>16</w:t>
+      </w:r>
+      <w:r>
+        <w:rPr>
+          <w:sz w:val="28"/>
+          <w:szCs w:val="28"/>
+        </w:rPr>
+        <w:t>+x</w:t>
+      </w:r>
+      <w:r>
+        <w:rPr>
+          <w:sz w:val="28"/>
+          <w:szCs w:val="28"/>
+          <w:vertAlign w:val="superscript"/>
+        </w:rPr>
+        <w:t>15</w:t>
+      </w:r>
+      <w:r>
+        <w:rPr>
+          <w:sz w:val="28"/>
+          <w:szCs w:val="28"/>
+        </w:rPr>
+        <w:t>+x</w:t>
+      </w:r>
+      <w:r>
+        <w:rPr>
+          <w:sz w:val="28"/>
+          <w:szCs w:val="28"/>
+          <w:vertAlign w:val="superscript"/>
+        </w:rPr>
+        <w:t>2</w:t>
+      </w:r>
+      <w:r>
+        <w:rPr>
+          <w:sz w:val="28"/>
+          <w:szCs w:val="28"/>
+        </w:rPr>
+        <w:t>+1, entspricht 11000000000000101</w:t>
+      </w:r>
+    </w:p>
+    <w:p>
+      <w:pPr>
+        <w:jc w:val="both"/>
+        <w:rPr>
+          <w:sz w:val="28"/>
+          <w:szCs w:val="28"/>
+        </w:rPr>
+      </w:pPr>
+      <w:r>
+        <w:rPr>
+          <w:sz w:val="28"/>
+          <w:szCs w:val="28"/>
+        </w:rPr>
+        <w:t xml:space="preserve">Das </w:t>
+      </w:r>
+      <w:r>
+        <w:rPr>
+          <w:sz w:val="28"/>
+          <w:szCs w:val="28"/>
+        </w:rPr>
+        <w:t>Generatorpolynom ist von Grad 16, also hä</w:t>
+      </w:r>
+      <w:r>
+        <w:rPr>
+          <w:sz w:val="28"/>
+          <w:szCs w:val="28"/>
+        </w:rPr>
+        <w:t>ngen wir zunächst 16 0en an. Nun</w:t>
+      </w:r>
+      <w:r>
+        <w:rPr>
+          <w:sz w:val="28"/>
+          <w:szCs w:val="28"/>
+        </w:rPr>
+        <w:t xml:space="preserve"> wird der Bitstring mit Anhang durch das Generatorpolynom dividiert (mit XOR).</w:t>
+      </w:r>
+      <w:r>
+        <w:rPr>
+          <w:sz w:val="28"/>
+          <w:szCs w:val="28"/>
+        </w:rPr>
+        <w:t xml:space="preserve"> Der dabei entstehende Rest ist nun</w:t>
+      </w:r>
+      <w:r>
+        <w:rPr>
+          <w:sz w:val="28"/>
+          <w:szCs w:val="28"/>
+        </w:rPr>
+        <w:t xml:space="preserve"> der Anhang also die Checksumme. Er entspricht 1000001100000100</w:t>
+      </w:r>
+      <w:r>
+        <w:rPr>
+          <w:sz w:val="28"/>
+          <w:szCs w:val="28"/>
+        </w:rPr>
+        <w:t>.</w:t>
+      </w:r>
+    </w:p>
+    <w:p>
+      <w:pPr>
+        <w:jc w:val="both"/>
+        <w:rPr>
+          <w:sz w:val="28"/>
+          <w:szCs w:val="28"/>
+        </w:rPr>
+      </w:pPr>
+      <w:r>
+        <w:rPr>
+          <w:sz w:val="28"/>
+          <w:szCs w:val="28"/>
+        </w:rPr>
+        <w:t>Bitstring mit Checksumme:</w:t>
+      </w:r>
+      <w:r>
+        <w:rPr>
+          <w:sz w:val="28"/>
+          <w:szCs w:val="28"/>
+        </w:rPr>
+        <w:t xml:space="preserve"> 00111111</w:t>
+      </w:r>
+      <w:r>
+        <w:rPr>
+          <w:sz w:val="28"/>
+          <w:szCs w:val="28"/>
+        </w:rPr>
+        <w:t>01111110</w:t>
+      </w:r>
+      <w:r>
+        <w:rPr>
+          <w:sz w:val="28"/>
+          <w:szCs w:val="28"/>
+        </w:rPr>
+        <w:t>1000001100000100</w:t>
+      </w:r>
+    </w:p>
+    <w:p>
+      <w:pPr>
+        <w:jc w:val="both"/>
+        <w:rPr>
+          <w:b/>
+          <w:sz w:val="28"/>
+          <w:szCs w:val="28"/>
+        </w:rPr>
+      </w:pPr>
+      <w:r>
+        <w:rPr>
+          <w:b/>
+          <w:sz w:val="28"/>
+          <w:szCs w:val="28"/>
+        </w:rPr>
+        <w:t>Bitstuffing</w:t>
+      </w:r>
+    </w:p>
+    <w:p>
+      <w:pPr>
+        <w:jc w:val="both"/>
+        <w:rPr>
+          <w:sz w:val="28"/>
+          <w:szCs w:val="28"/>
+        </w:rPr>
+      </w:pPr>
+      <w:r>
+        <w:rPr>
+          <w:sz w:val="28"/>
+          <w:szCs w:val="28"/>
+        </w:rPr>
+        <w:t xml:space="preserve">Die Flag ist </w:t>
+      </w:r>
+      <w:r>
+        <w:rPr>
+          <w:sz w:val="28"/>
+          <w:szCs w:val="28"/>
+        </w:rPr>
+        <w:t>01111110</w:t>
+      </w:r>
+      <w:r>
+        <w:rPr>
+          <w:sz w:val="28"/>
+          <w:szCs w:val="28"/>
+        </w:rPr>
+        <w:t>, um sie zu unterschieden, wird bei der Nutzlast immer nach 5 Einsen eine 0 eingeführt. Unser String ändert sich also zu: 001111101</w:t>
+      </w:r>
+      <w:r>
+        <w:rPr>
+          <w:sz w:val="28"/>
+          <w:szCs w:val="28"/>
+        </w:rPr>
+        <w:t>011111</w:t>
+      </w:r>
+      <w:r>
+        <w:rPr>
+          <w:sz w:val="28"/>
+          <w:szCs w:val="28"/>
+        </w:rPr>
+        <w:t>0</w:t>
+      </w:r>
+      <w:r>
+        <w:rPr>
+          <w:sz w:val="28"/>
+          <w:szCs w:val="28"/>
+        </w:rPr>
+        <w:t>10</w:t>
+      </w:r>
+      <w:r>
+        <w:rPr>
+          <w:sz w:val="28"/>
+          <w:szCs w:val="28"/>
+        </w:rPr>
+        <w:t>1000001100000100</w:t>
+      </w:r>
+    </w:p>
+    <w:p>
+      <w:pPr>
+        <w:jc w:val="both"/>
+        <w:rPr>
+          <w:b/>
+          <w:sz w:val="28"/>
+          <w:szCs w:val="28"/>
+        </w:rPr>
+      </w:pPr>
+      <w:r>
+        <w:rPr>
+          <w:b/>
+          <w:sz w:val="28"/>
+          <w:szCs w:val="28"/>
+        </w:rPr>
+        <w:t>Manchester</w:t>
+      </w:r>
+    </w:p>
+    <w:p>
+      <w:pPr>
+        <w:jc w:val="both"/>
+        <w:rPr>
+          <w:sz w:val="28"/>
+          <w:szCs w:val="28"/>
+        </w:rPr>
+      </w:pPr>
+      <w:r>
+        <w:rPr>
+          <w:sz w:val="28"/>
+          <w:szCs w:val="28"/>
+        </w:rPr>
+        <w:t xml:space="preserve">Bei der in der VL verwendeten Manchester Codierung handelt es sich um die nach G. E. Thomas. Dabei wird eine 0 durch einen Übergang von unten nach oben also 01 codiert und eine 1 als Übergang von oben nach unten also 10 codiert. Codiert lautet der String also:  </w:t>
+      </w:r>
+      <w:r>
+        <w:rPr>
+          <w:sz w:val="28"/>
+          <w:szCs w:val="28"/>
+        </w:rPr>
+        <w:t>01011010101010011001101010101001</w:t>
+      </w:r>
+      <w:r>
+        <w:rPr>
+          <w:sz w:val="28"/>
+          <w:szCs w:val="28"/>
+        </w:rPr>
+        <w:t xml:space="preserve"> </w:t>
+      </w:r>
+      <w:r>
+        <w:rPr>
+          <w:sz w:val="28"/>
+          <w:szCs w:val="28"/>
+        </w:rPr>
+        <w:t>100110010101010110100101010101100101</w:t>
+      </w:r>
+      <w:r>
+        <w:rPr>
+          <w:sz w:val="28"/>
+          <w:szCs w:val="28"/>
+        </w:rPr>
+        <w:t xml:space="preserve"> (unten nochmal als Zeichnung)</w:t>
+      </w:r>
+    </w:p>
+    <w:p>
+      <w:pPr>
+        <w:jc w:val="both"/>
+        <w:rPr>
+          <w:sz w:val="28"/>
+          <w:szCs w:val="28"/>
+        </w:rPr>
+      </w:pPr>
+      <w:r>
+        <w:rPr>
+          <w:b/>
+          <w:sz w:val="28"/>
+          <w:szCs w:val="28"/>
+        </w:rPr>
+        <w:t>Amplitudenmodulation</w:t>
+      </w:r>
+      <w:r>
+        <w:rPr>
+          <w:sz w:val="28"/>
+          <w:szCs w:val="28"/>
+        </w:rPr>
+        <w:t xml:space="preserve"> </w:t>
+      </w:r>
+    </w:p>
+    <w:p>
+      <w:pPr>
+        <w:jc w:val="both"/>
+        <w:rPr>
+          <w:sz w:val="28"/>
+          <w:szCs w:val="28"/>
+        </w:rPr>
+      </w:pPr>
+      <w:r>
+        <w:rPr>
+          <w:sz w:val="28"/>
+          <w:szCs w:val="28"/>
+        </w:rPr>
+        <w:t>1 ist hohe Amplitude, 0 ist niedrige</w:t>
+      </w:r>
+      <w:r>
+        <w:rPr>
+          <w:sz w:val="28"/>
+          <w:szCs w:val="28"/>
+        </w:rPr>
+        <w:t xml:space="preserve"> (Frequenz ist egal):</w:t>
+      </w:r>
+    </w:p>
+    <w:p>
+      <w:pPr>
+        <w:jc w:val="both"/>
+        <w:rPr>
+          <w:sz w:val="28"/>
+          <w:szCs w:val="28"/>
+        </w:rPr>
+      </w:pPr>
+      <w:r>
+        <w:rPr>
+          <w:noProof/>
+          <w:sz w:val="28"/>
+          <w:szCs w:val="28"/>
+        </w:rPr>
+        <w:lastRenderedPageBreak/>
+        <w:drawing>
+          <wp:inline distT="0" distB="0" distL="0" distR="0" wp14:anchorId="018B7D51" wp14:editId="640F1D95">
+            <wp:extent cx="5939081" cy="1733818"/>
+            <wp:effectExtent l="0" t="0" r="5080" b="0"/>
+            <wp:docPr id="2" name="Bild 2" descr="../../FullSizeRender.jpg"/>
+            <wp:cNvGraphicFramePr>
+              <a:graphicFrameLocks xmlns:a="http://schemas.openxmlformats.org/drawingml/2006/main" noChangeAspect="1"/>
+            </wp:cNvGraphicFramePr>
+            <a:graphic xmlns:a="http://schemas.openxmlformats.org/drawingml/2006/main">
+              <a:graphicData uri="http://schemas.openxmlformats.org/drawingml/2006/picture">
+                <pic:pic xmlns:pic="http://schemas.openxmlformats.org/drawingml/2006/picture">
+                  <pic:nvPicPr>
+                    <pic:cNvPr id="0" name="Picture 2" descr="../../FullSizeRender.jpg"/>
+                    <pic:cNvPicPr>
+                      <a:picLocks noChangeAspect="1" noChangeArrowheads="1"/>
+                    </pic:cNvPicPr>
+                  </pic:nvPicPr>
+                  <pic:blipFill>
+                    <a:blip r:embed="rId4" cstate="print">
+                      <a:extLst>
+                        <a:ext uri="{28A0092B-C50C-407E-A947-70E740481C1C}">
+                          <a14:useLocalDpi xmlns:a14="http://schemas.microsoft.com/office/drawing/2010/main" val="0"/>
+                        </a:ext>
+                      </a:extLst>
+                    </a:blip>
+                    <a:srcRect/>
+                    <a:stretch>
+                      <a:fillRect/>
+                    </a:stretch>
+                  </pic:blipFill>
+                  <pic:spPr bwMode="auto">
+                    <a:xfrm>
+                      <a:off x="0" y="0"/>
+                      <a:ext cx="5955118" cy="1738500"/>
+                    </a:xfrm>
+                    <a:prstGeom prst="rect">
+                      <a:avLst/>
+                    </a:prstGeom>
+                    <a:noFill/>
+                    <a:ln>
+                      <a:noFill/>
+                    </a:ln>
+                  </pic:spPr>
+                </pic:pic>
+              </a:graphicData>
+            </a:graphic>
+          </wp:inline>
+        </w:drawing>
+      </w:r>
+    </w:p>
+    <w:p>
+      <w:pPr>
+        <w:jc w:val="both"/>
+        <w:rPr>
+          <w:sz w:val="28"/>
+          <w:szCs w:val="28"/>
+        </w:rPr>
+      </w:pPr>
+    </w:p>
+    <w:p>
+      <w:pPr>
+        <w:jc w:val="both"/>
+        <w:rPr>
+          <w:sz w:val="28"/>
+          <w:szCs w:val="28"/>
+        </w:rPr>
+      </w:pPr>
+      <w:r>
+        <w:rPr>
+          <w:sz w:val="28"/>
+          <w:szCs w:val="28"/>
+        </w:rPr>
+        <w:t>2c)</w:t>
+      </w:r>
+    </w:p>
+    <w:p>
+      <w:pPr>
+        <w:jc w:val="both"/>
+        <w:rPr>
+          <w:sz w:val="28"/>
+          <w:szCs w:val="28"/>
+        </w:rPr>
+      </w:pPr>
+      <w:r>
+        <w:rPr>
+          <w:sz w:val="28"/>
+          <w:szCs w:val="28"/>
+        </w:rPr>
+        <w:t>Wie schwer ist es, dass zwei verschiedene Dateien gleicher Größe die gleiche Checksumme haben?</w:t>
+      </w:r>
+    </w:p>
+    <w:p>
+      <w:pPr>
+        <w:jc w:val="both"/>
+        <w:rPr>
+          <w:sz w:val="28"/>
+          <w:szCs w:val="28"/>
+        </w:rPr>
+      </w:pPr>
+      <w:r>
+        <w:rPr>
+          <w:sz w:val="28"/>
+          <w:szCs w:val="28"/>
+        </w:rPr>
+        <w:t>Eine Checksumme für c bits kann nur 2</w:t>
+      </w:r>
+      <w:r>
+        <w:rPr>
+          <w:sz w:val="28"/>
+          <w:szCs w:val="28"/>
+          <w:vertAlign w:val="superscript"/>
+        </w:rPr>
+        <w:t>c</w:t>
+      </w:r>
+      <w:r>
+        <w:rPr>
+          <w:sz w:val="28"/>
+          <w:szCs w:val="28"/>
+        </w:rPr>
+        <w:t xml:space="preserve"> einzigartige Werte annehmen. Die Anzahl der möglichen Nachrichten ist sehr viel größer, wodurch es zwangsweise zu Doppelungen kommt. Da die Checksummendoppelungen jedoch möglichst gut über die verschiedenen Datei/Nachrichtgrößen verteilt sind, ist es relativ schwer, dass zwei verschiedene Dateien gleicher Größe dieselbe Checksumme haben, wurden sie nicht wie hier extra dafür generiert.</w:t>
       </w:r>
       <w:bookmarkStart w:id="0" w:name="_GoBack"/>
       <w:bookmarkEnd w:id="0"/>
-      <w:r>
-        <w:rPr>
-          <w:sz w:val="28"/>
-          <w:szCs w:val="28"/>
-        </w:rPr>
-        <w:t xml:space="preserve"> CRC weiß man dabei mit einer Sicherheit von ca. 98%, dass wenn die Prüfsumme stimmt, die Übertragung fehlerfrei geklappt hat. Im Data-Link Layer wird diese also berechnet und an die Nutzlast angehangen bzw. überprüft.</w:t>
-      </w:r>
-    </w:p>
-    <w:p>
-      <w:pPr>
-        <w:jc w:val="both"/>
-        <w:rPr>
-          <w:sz w:val="28"/>
-          <w:szCs w:val="28"/>
-        </w:rPr>
-      </w:pPr>
-      <w:r>
-        <w:rPr>
-          <w:sz w:val="28"/>
-          <w:szCs w:val="28"/>
-        </w:rPr>
-        <w:t>(Quelle: VL</w:t>
-      </w:r>
-      <w:r>
-        <w:rPr>
-          <w:sz w:val="28"/>
-          <w:szCs w:val="28"/>
-        </w:rPr>
-        <w:t xml:space="preserve"> Folien 9.37f und Mitschrift</w:t>
-      </w:r>
-      <w:r>
-        <w:rPr>
-          <w:sz w:val="28"/>
-          <w:szCs w:val="28"/>
-        </w:rPr>
-        <w:t>)</w:t>
-      </w:r>
-    </w:p>
-    <w:p>
-      <w:pPr>
-        <w:jc w:val="both"/>
-        <w:rPr>
-          <w:sz w:val="28"/>
-          <w:szCs w:val="28"/>
-        </w:rPr>
-      </w:pPr>
-    </w:p>
-    <w:p>
-      <w:pPr>
-        <w:jc w:val="both"/>
-        <w:rPr>
-          <w:sz w:val="28"/>
-          <w:szCs w:val="28"/>
-        </w:rPr>
-      </w:pPr>
-      <w:r>
-        <w:rPr>
-          <w:sz w:val="28"/>
-          <w:szCs w:val="28"/>
-        </w:rPr>
-        <w:t>1b)“?~“</w:t>
-      </w:r>
-      <w:r>
-        <w:rPr>
-          <w:sz w:val="28"/>
-          <w:szCs w:val="28"/>
-        </w:rPr>
-        <w:t xml:space="preserve">, </w:t>
-      </w:r>
-      <w:r>
-        <w:rPr>
-          <w:sz w:val="28"/>
-          <w:szCs w:val="28"/>
-        </w:rPr>
-        <w:t>zugehöriger Bitstring:</w:t>
-      </w:r>
-      <w:r>
-        <w:rPr>
-          <w:sz w:val="28"/>
-          <w:szCs w:val="28"/>
-        </w:rPr>
-        <w:t xml:space="preserve"> </w:t>
-      </w:r>
-      <w:r>
-        <w:rPr>
-          <w:sz w:val="28"/>
-          <w:szCs w:val="28"/>
-        </w:rPr>
-        <w:t>00111111</w:t>
-      </w:r>
-      <w:r>
-        <w:rPr>
-          <w:sz w:val="28"/>
-          <w:szCs w:val="28"/>
-        </w:rPr>
-        <w:t>01111110</w:t>
-      </w:r>
-    </w:p>
-    <w:p>
-      <w:pPr>
-        <w:jc w:val="both"/>
-        <w:rPr>
-          <w:sz w:val="28"/>
-          <w:szCs w:val="28"/>
-        </w:rPr>
-      </w:pPr>
-      <w:r>
-        <w:rPr>
-          <w:b/>
-          <w:sz w:val="28"/>
-          <w:szCs w:val="28"/>
-        </w:rPr>
-        <w:t>CRC16 berechnen</w:t>
-      </w:r>
-      <w:r>
-        <w:rPr>
-          <w:sz w:val="28"/>
-          <w:szCs w:val="28"/>
-        </w:rPr>
-        <w:t xml:space="preserve"> </w:t>
-      </w:r>
-    </w:p>
-    <w:p>
-      <w:pPr>
-        <w:jc w:val="both"/>
-        <w:rPr>
-          <w:sz w:val="28"/>
-          <w:szCs w:val="28"/>
-        </w:rPr>
-      </w:pPr>
-      <w:r>
-        <w:rPr>
-          <w:sz w:val="28"/>
-          <w:szCs w:val="28"/>
-        </w:rPr>
-        <w:t>Generatorpolynom: x</w:t>
-      </w:r>
-      <w:r>
-        <w:rPr>
-          <w:sz w:val="28"/>
-          <w:szCs w:val="28"/>
-          <w:vertAlign w:val="superscript"/>
-        </w:rPr>
-        <w:t>16</w:t>
-      </w:r>
-      <w:r>
-        <w:rPr>
-          <w:sz w:val="28"/>
-          <w:szCs w:val="28"/>
-        </w:rPr>
-        <w:t>+x</w:t>
-      </w:r>
-      <w:r>
-        <w:rPr>
-          <w:sz w:val="28"/>
-          <w:szCs w:val="28"/>
-          <w:vertAlign w:val="superscript"/>
-        </w:rPr>
-        <w:t>15</w:t>
-      </w:r>
-      <w:r>
-        <w:rPr>
-          <w:sz w:val="28"/>
-          <w:szCs w:val="28"/>
-        </w:rPr>
-        <w:t>+x</w:t>
-      </w:r>
-      <w:r>
-        <w:rPr>
-          <w:sz w:val="28"/>
-          <w:szCs w:val="28"/>
-          <w:vertAlign w:val="superscript"/>
-        </w:rPr>
-        <w:t>2</w:t>
-      </w:r>
-      <w:r>
-        <w:rPr>
-          <w:sz w:val="28"/>
-          <w:szCs w:val="28"/>
-        </w:rPr>
-        <w:t>+1, entspricht 11000000000000101</w:t>
-      </w:r>
-    </w:p>
-    <w:p>
-      <w:pPr>
-        <w:jc w:val="both"/>
-        <w:rPr>
-          <w:sz w:val="28"/>
-          <w:szCs w:val="28"/>
-        </w:rPr>
-      </w:pPr>
-      <w:r>
-        <w:rPr>
-          <w:sz w:val="28"/>
-          <w:szCs w:val="28"/>
-        </w:rPr>
-        <w:t xml:space="preserve">Das </w:t>
-      </w:r>
-      <w:r>
-        <w:rPr>
-          <w:sz w:val="28"/>
-          <w:szCs w:val="28"/>
-        </w:rPr>
-        <w:t>Generatorpolynom ist von Grad 16, also hä</w:t>
-      </w:r>
-      <w:r>
-        <w:rPr>
-          <w:sz w:val="28"/>
-          <w:szCs w:val="28"/>
-        </w:rPr>
-        <w:t>ngen wir zunächst 16 0en an. Nun</w:t>
-      </w:r>
-      <w:r>
-        <w:rPr>
-          <w:sz w:val="28"/>
-          <w:szCs w:val="28"/>
-        </w:rPr>
-        <w:t xml:space="preserve"> wird der Bitstring mit Anhang durch das Generatorpolynom dividiert (mit XOR).</w:t>
-      </w:r>
-      <w:r>
-        <w:rPr>
-          <w:sz w:val="28"/>
-          <w:szCs w:val="28"/>
-        </w:rPr>
-        <w:t xml:space="preserve"> Der dabei entstehende Rest ist nun</w:t>
-      </w:r>
-      <w:r>
-        <w:rPr>
-          <w:sz w:val="28"/>
-          <w:szCs w:val="28"/>
-        </w:rPr>
-        <w:t xml:space="preserve"> der Anhang also die Checksumme. Er entspricht 1000001100000100</w:t>
-      </w:r>
-    </w:p>
-    <w:p>
-      <w:pPr>
-        <w:jc w:val="both"/>
-        <w:rPr>
-          <w:sz w:val="28"/>
-          <w:szCs w:val="28"/>
-        </w:rPr>
-      </w:pPr>
-      <w:r>
-        <w:rPr>
-          <w:sz w:val="28"/>
-          <w:szCs w:val="28"/>
-        </w:rPr>
-        <w:t>Bitstring mit Checksumme:</w:t>
-      </w:r>
-      <w:r>
-        <w:rPr>
-          <w:sz w:val="28"/>
-          <w:szCs w:val="28"/>
-        </w:rPr>
-        <w:t xml:space="preserve"> </w:t>
-      </w:r>
-      <w:r>
-        <w:rPr>
-          <w:sz w:val="28"/>
-          <w:szCs w:val="28"/>
-        </w:rPr>
-        <w:t>00111111</w:t>
-      </w:r>
-      <w:r>
-        <w:rPr>
-          <w:sz w:val="28"/>
-          <w:szCs w:val="28"/>
-        </w:rPr>
-        <w:t>01111110</w:t>
-      </w:r>
-      <w:r>
-        <w:rPr>
-          <w:sz w:val="28"/>
-          <w:szCs w:val="28"/>
-        </w:rPr>
-        <w:t>1000001100000100</w:t>
-      </w:r>
-    </w:p>
-    <w:p>
-      <w:pPr>
-        <w:jc w:val="both"/>
-        <w:rPr>
-          <w:b/>
-          <w:sz w:val="28"/>
-          <w:szCs w:val="28"/>
-        </w:rPr>
-      </w:pPr>
-      <w:r>
-        <w:rPr>
-          <w:b/>
-          <w:sz w:val="28"/>
-          <w:szCs w:val="28"/>
-        </w:rPr>
-        <w:t>Bitstuffing</w:t>
-      </w:r>
-    </w:p>
-    <w:p>
-      <w:pPr>
-        <w:jc w:val="both"/>
-        <w:rPr>
-          <w:sz w:val="28"/>
-          <w:szCs w:val="28"/>
-        </w:rPr>
-      </w:pPr>
-      <w:r>
-        <w:rPr>
-          <w:sz w:val="28"/>
-          <w:szCs w:val="28"/>
-        </w:rPr>
-        <w:t xml:space="preserve">Die Flag ist </w:t>
-      </w:r>
-      <w:r>
-        <w:rPr>
-          <w:sz w:val="28"/>
-          <w:szCs w:val="28"/>
-        </w:rPr>
-        <w:t>01111110</w:t>
-      </w:r>
-      <w:r>
-        <w:rPr>
-          <w:sz w:val="28"/>
-          <w:szCs w:val="28"/>
-        </w:rPr>
-        <w:t xml:space="preserve">, um sie zu unterschieden, wird bei der Nutzlast immer nach 5 Einsen eine 0 eingeführt. Unser String ändert sich also zu: </w:t>
-      </w:r>
-      <w:r>
-        <w:rPr>
-          <w:sz w:val="28"/>
-          <w:szCs w:val="28"/>
-        </w:rPr>
-        <w:t>0011111</w:t>
-      </w:r>
-      <w:r>
-        <w:rPr>
-          <w:sz w:val="28"/>
-          <w:szCs w:val="28"/>
-        </w:rPr>
-        <w:t>0</w:t>
-      </w:r>
-      <w:r>
-        <w:rPr>
-          <w:sz w:val="28"/>
-          <w:szCs w:val="28"/>
-        </w:rPr>
-        <w:t>1</w:t>
-      </w:r>
-      <w:r>
-        <w:rPr>
-          <w:sz w:val="28"/>
-          <w:szCs w:val="28"/>
-        </w:rPr>
-        <w:t>011111</w:t>
-      </w:r>
-      <w:r>
-        <w:rPr>
-          <w:sz w:val="28"/>
-          <w:szCs w:val="28"/>
-        </w:rPr>
-        <w:t>0</w:t>
-      </w:r>
-      <w:r>
-        <w:rPr>
-          <w:sz w:val="28"/>
-          <w:szCs w:val="28"/>
-        </w:rPr>
-        <w:t>10</w:t>
-      </w:r>
-      <w:r>
-        <w:rPr>
-          <w:sz w:val="28"/>
-          <w:szCs w:val="28"/>
-        </w:rPr>
-        <w:t>1000001100000100</w:t>
-      </w:r>
-    </w:p>
-    <w:p>
-      <w:pPr>
-        <w:jc w:val="both"/>
-        <w:rPr>
-          <w:b/>
-          <w:sz w:val="28"/>
-          <w:szCs w:val="28"/>
-        </w:rPr>
-      </w:pPr>
-      <w:r>
-        <w:rPr>
-          <w:b/>
-          <w:sz w:val="28"/>
-          <w:szCs w:val="28"/>
-        </w:rPr>
-        <w:t>Manchester</w:t>
-      </w:r>
-    </w:p>
-    <w:p>
-      <w:pPr>
-        <w:jc w:val="both"/>
-        <w:rPr>
-          <w:sz w:val="28"/>
-          <w:szCs w:val="28"/>
-        </w:rPr>
-      </w:pPr>
-      <w:r>
-        <w:rPr>
-          <w:sz w:val="28"/>
-          <w:szCs w:val="28"/>
-        </w:rPr>
-        <w:t xml:space="preserve">Bei der in der VL verwendeten Manchester Codierung handelt es sich um die nach G. E. Thomas. Dabei wird eine 0 durch einen Übergang von unten nach oben also 01 codiert und eine 1 als Übergang von oben nach unten also 10 codiert. Codiert lautet der String also:  </w:t>
-      </w:r>
-      <w:r>
-        <w:rPr>
-          <w:sz w:val="28"/>
-          <w:szCs w:val="28"/>
-        </w:rPr>
-        <w:t>01011010101010011001101010101001</w:t>
-      </w:r>
-      <w:r>
-        <w:rPr>
-          <w:sz w:val="28"/>
-          <w:szCs w:val="28"/>
-        </w:rPr>
-        <w:t xml:space="preserve"> </w:t>
-      </w:r>
-      <w:r>
-        <w:rPr>
-          <w:sz w:val="28"/>
-          <w:szCs w:val="28"/>
-        </w:rPr>
-        <w:t>100110010101010110100101010101100101</w:t>
-      </w:r>
-    </w:p>
-    <w:p>
-      <w:pPr>
-        <w:jc w:val="both"/>
-        <w:rPr>
-          <w:sz w:val="28"/>
-          <w:szCs w:val="28"/>
-        </w:rPr>
-      </w:pPr>
-      <w:r>
-        <w:rPr>
-          <w:sz w:val="28"/>
-          <w:szCs w:val="28"/>
-        </w:rPr>
-        <w:lastRenderedPageBreak/>
-        <w:t xml:space="preserve">Zeichnung mit Amplitudenmodulation: </w:t>
-      </w:r>
-    </w:p>
-    <w:p>
-      <w:pPr>
-        <w:jc w:val="both"/>
-        <w:rPr>
-          <w:sz w:val="28"/>
-          <w:szCs w:val="28"/>
-        </w:rPr>
-      </w:pPr>
-    </w:p>
-    <w:p>
-      <w:pPr>
-        <w:jc w:val="both"/>
-        <w:rPr>
-          <w:sz w:val="28"/>
-          <w:szCs w:val="28"/>
-        </w:rPr>
-      </w:pPr>
     </w:p>
     <w:sectPr>
       <w:pgSz w:w="11900" w:h="16840"/>
@@ -1236,7 +1385,11 @@
   <w:style w:type="paragraph" w:default="1" w:styleId="Standard">
     <w:name w:val="Normal"/>
     <w:qFormat/>
-    <w:rsid w:val="00712117"/>
+    <w:rsid w:val="008E684D"/>
+    <w:rPr>
+      <w:rFonts w:ascii="Times New Roman" w:hAnsi="Times New Roman" w:cs="Times New Roman"/>
+      <w:lang w:eastAsia="de-DE"/>
+    </w:rPr>
   </w:style>
   <w:style w:type="character" w:default="1" w:styleId="Absatz-Standardschriftart">
     <w:name w:val="Default Paragraph Font"/>
@@ -1264,6 +1417,11 @@
     <w:uiPriority w:val="99"/>
     <w:semiHidden/>
     <w:unhideWhenUsed/>
+  </w:style>
+  <w:style w:type="character" w:customStyle="1" w:styleId="apple-converted-space">
+    <w:name w:val="apple-converted-space"/>
+    <w:basedOn w:val="Absatz-Standardschriftart"/>
+    <w:rsid w:val="008E684D"/>
   </w:style>
 </w:styles>
 </file>

</xml_diff>